<commit_message>
Cambios de la bd
Cambios bd
</commit_message>
<xml_diff>
--- a/Resources/F3.docx
+++ b/Resources/F3.docx
@@ -4,8 +4,8 @@
   <w:body>
     <w:tbl>
       <w:tblPr>
-        <w:tblpPr w:leftFromText="141" w:rightFromText="141" w:vertAnchor="text" w:horzAnchor="margin" w:tblpX="420" w:tblpY="111"/>
-        <w:tblW w:w="12840" w:type="dxa"/>
+        <w:tblpPr w:leftFromText="141" w:rightFromText="141" w:vertAnchor="text" w:horzAnchor="margin" w:tblpY="216"/>
+        <w:tblW w:w="10950" w:type="dxa"/>
         <w:tblBorders>
           <w:top w:val="single" w:sz="4" w:space="0" w:color="auto"/>
           <w:left w:val="single" w:sz="4" w:space="0" w:color="auto"/>
@@ -21,15 +21,15 @@
         <w:tblLook w:val="0000" w:firstRow="0" w:lastRow="0" w:firstColumn="0" w:lastColumn="0" w:noHBand="0" w:noVBand="0"/>
       </w:tblPr>
       <w:tblGrid>
-        <w:gridCol w:w="12840"/>
+        <w:gridCol w:w="10950"/>
       </w:tblGrid>
       <w:tr>
         <w:trPr>
-          <w:trHeight w:val="2360"/>
+          <w:trHeight w:val="5911"/>
         </w:trPr>
         <w:tc>
           <w:tcPr>
-            <w:tcW w:w="12840" w:type="dxa"/>
+            <w:tcW w:w="10950" w:type="dxa"/>
             <w:tcBorders>
               <w:top w:val="single" w:sz="24" w:space="0" w:color="auto"/>
               <w:left w:val="single" w:sz="24" w:space="0" w:color="auto"/>
@@ -39,16 +39,14 @@
           </w:tcPr>
           <w:p>
             <w:pPr>
+              <w:spacing w:after="0"/>
               <w:jc w:val="center"/>
               <w:rPr>
-                <w:rFonts w:ascii="Bodoni MT" w:hAnsi="Bodoni MT"/>
-                <w:b/>
-                <w:bCs/>
-                <w:noProof/>
-                <w:sz w:val="44"/>
-                <w:szCs w:val="44"/>
+                <w:noProof/>
+                <w:lang w:val="es-MX"/>
               </w:rPr>
             </w:pPr>
+            <w:bookmarkStart w:id="0" w:name="_Hlk43845840"/>
             <w:r>
               <w:rPr>
                 <w:rFonts w:ascii="Bodoni MT" w:hAnsi="Bodoni MT"/>
@@ -59,15 +57,15 @@
                 <w:szCs w:val="40"/>
               </w:rPr>
               <w:drawing>
-                <wp:anchor distT="0" distB="0" distL="114300" distR="114300" simplePos="0" relativeHeight="251659264" behindDoc="0" locked="0" layoutInCell="1" allowOverlap="1" wp14:anchorId="2F3F47AD" wp14:editId="19602408">
+                <wp:anchor distT="0" distB="0" distL="114300" distR="114300" simplePos="0" relativeHeight="251659264" behindDoc="0" locked="0" layoutInCell="1" allowOverlap="1" wp14:anchorId="2EF7A927" wp14:editId="6E20FE47">
                   <wp:simplePos x="0" y="0"/>
                   <wp:positionH relativeFrom="margin">
-                    <wp:posOffset>362059</wp:posOffset>
+                    <wp:posOffset>260985</wp:posOffset>
                   </wp:positionH>
                   <wp:positionV relativeFrom="margin">
-                    <wp:posOffset>348484</wp:posOffset>
+                    <wp:posOffset>358140</wp:posOffset>
                   </wp:positionV>
-                  <wp:extent cx="842645" cy="960755"/>
+                  <wp:extent cx="726802" cy="828675"/>
                   <wp:effectExtent l="0" t="0" r="0" b="0"/>
                   <wp:wrapNone/>
                   <wp:docPr id="1" name="Imagen 1"/>
@@ -99,7 +97,7 @@
                         <pic:spPr bwMode="auto">
                           <a:xfrm>
                             <a:off x="0" y="0"/>
-                            <a:ext cx="842645" cy="960755"/>
+                            <a:ext cx="726802" cy="828675"/>
                           </a:xfrm>
                           <a:prstGeom prst="rect">
                             <a:avLst/>
@@ -129,8 +127,9 @@
                 <w:noProof/>
                 <w:sz w:val="40"/>
                 <w:szCs w:val="40"/>
-              </w:rPr>
-              <w:t>I</w:t>
+                <w:lang w:val="es-MX"/>
+              </w:rPr>
+              <w:t xml:space="preserve">                                                                                               </w:t>
             </w:r>
             <w:r>
               <w:rPr>
@@ -138,36 +137,40 @@
                 <w:b/>
                 <w:bCs/>
                 <w:noProof/>
-                <w:sz w:val="40"/>
-                <w:szCs w:val="40"/>
-              </w:rPr>
-              <w:t>NSTITUTO MEXICANO DEL SEGURO SOCIAL</w:t>
+                <w:sz w:val="32"/>
+                <w:szCs w:val="32"/>
+                <w:lang w:val="es-MX"/>
+              </w:rPr>
+              <w:t>INSTITUTO MEXICANO DEL SEGURO SOCIAL</w:t>
+            </w:r>
+            <w:r>
+              <w:rPr>
+                <w:noProof/>
+                <w:lang w:val="es-MX"/>
+              </w:rPr>
+              <w:t xml:space="preserve"> </w:t>
             </w:r>
           </w:p>
           <w:p>
             <w:pPr>
-              <w:jc w:val="both"/>
-              <w:rPr>
-                <w:noProof/>
+              <w:spacing w:after="0" w:line="240" w:lineRule="auto"/>
+              <w:jc w:val="center"/>
+              <w:rPr>
+                <w:rFonts w:ascii="Bodoni MT" w:hAnsi="Bodoni MT"/>
+                <w:b/>
+                <w:bCs/>
+                <w:noProof/>
+                <w:sz w:val="44"/>
+                <w:szCs w:val="44"/>
+                <w:lang w:val="es-MX"/>
               </w:rPr>
             </w:pPr>
             <w:r>
               <w:rPr>
                 <w:noProof/>
-              </w:rPr>
-              <w:t xml:space="preserve">    </w:t>
-            </w:r>
-            <w:r>
-              <w:rPr>
-                <w:noProof/>
-              </w:rPr>
-              <w:t xml:space="preserve">                                                                                                                                                                                                    </w:t>
-            </w:r>
-            <w:r>
-              <w:rPr>
-                <w:noProof/>
-              </w:rPr>
-              <w:t xml:space="preserve"> </w:t>
+                <w:lang w:val="es-MX"/>
+              </w:rPr>
+              <w:t xml:space="preserve">                                                                                                                                                      </w:t>
             </w:r>
             <w:r>
               <w:rPr>
@@ -175,14 +178,16 @@
                 <w:noProof/>
                 <w:sz w:val="28"/>
                 <w:szCs w:val="28"/>
+                <w:lang w:val="es-MX"/>
               </w:rPr>
               <w:t>ORDINARIO</w:t>
             </w:r>
             <w:r>
               <w:rPr>
                 <w:noProof/>
-              </w:rPr>
-              <w:t xml:space="preserve">  </w:t>
+                <w:lang w:val="es-MX"/>
+              </w:rPr>
+              <w:t xml:space="preserve">   </w:t>
             </w:r>
             <w:r>
               <w:rPr>
@@ -195,9 +200,9 @@
               <mc:AlternateContent>
                 <mc:Choice Requires="wps">
                   <w:drawing>
-                    <wp:inline distT="0" distB="0" distL="0" distR="0" wp14:anchorId="0480E58F" wp14:editId="5956ED44">
-                      <wp:extent cx="504496" cy="315310"/>
-                      <wp:effectExtent l="0" t="0" r="10160" b="27940"/>
+                    <wp:inline distT="0" distB="0" distL="0" distR="0" wp14:anchorId="02C7E414" wp14:editId="49859786">
+                      <wp:extent cx="323850" cy="315310"/>
+                      <wp:effectExtent l="0" t="0" r="19050" b="27940"/>
                       <wp:docPr id="4" name="Rectángulo 4"/>
                       <wp:cNvGraphicFramePr/>
                       <a:graphic xmlns:a="http://schemas.openxmlformats.org/drawingml/2006/main">
@@ -207,7 +212,7 @@
                             <wps:spPr>
                               <a:xfrm>
                                 <a:off x="0" y="0"/>
-                                <a:ext cx="504496" cy="315310"/>
+                                <a:ext cx="323850" cy="315310"/>
                               </a:xfrm>
                               <a:prstGeom prst="rect">
                                 <a:avLst/>
@@ -261,7 +266,7 @@
                 </mc:Choice>
                 <mc:Fallback>
                   <w:pict>
-                    <v:rect w14:anchorId="0480E58F" id="Rectángulo 4" o:spid="_x0000_s1026" style="width:39.7pt;height:24.85pt;visibility:visible;mso-wrap-style:square;mso-left-percent:-10001;mso-top-percent:-10001;mso-position-horizontal:absolute;mso-position-horizontal-relative:char;mso-position-vertical:absolute;mso-position-vertical-relative:line;mso-left-percent:-10001;mso-top-percent:-10001;v-text-anchor:top" o:gfxdata="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" fillcolor="white [3201]" strokecolor="black [3200]" strokeweight="1pt">
+                    <v:rect w14:anchorId="02C7E414" id="Rectángulo 4" o:spid="_x0000_s1026" style="width:25.5pt;height:24.85pt;visibility:visible;mso-wrap-style:square;mso-left-percent:-10001;mso-top-percent:-10001;mso-position-horizontal:absolute;mso-position-horizontal-relative:char;mso-position-vertical:absolute;mso-position-vertical-relative:line;mso-left-percent:-10001;mso-top-percent:-10001;v-text-anchor:top" o:gfxdata="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" fillcolor="white [3201]" strokecolor="black [3200]" strokeweight="1pt">
                       <v:textbox>
                         <w:txbxContent>
                           <w:p>
@@ -291,16 +296,19 @@
           </w:p>
           <w:p>
             <w:pPr>
+              <w:spacing w:after="0" w:line="240" w:lineRule="auto"/>
               <w:jc w:val="both"/>
               <w:rPr>
                 <w:noProof/>
+                <w:lang w:val="es-MX"/>
               </w:rPr>
             </w:pPr>
             <w:r>
               <w:rPr>
                 <w:noProof/>
-              </w:rPr>
-              <w:t xml:space="preserve">                                                                                                                                                                                                               </w:t>
+                <w:lang w:val="es-MX"/>
+              </w:rPr>
+              <w:t xml:space="preserve">                                                                                                                                                                      </w:t>
             </w:r>
             <w:r>
               <w:rPr>
@@ -308,14 +316,16 @@
                 <w:noProof/>
                 <w:sz w:val="28"/>
                 <w:szCs w:val="28"/>
-              </w:rPr>
-              <w:t>URGENTE</w:t>
-            </w:r>
-            <w:r>
-              <w:rPr>
-                <w:noProof/>
-              </w:rPr>
-              <w:t xml:space="preserve">  </w:t>
+                <w:lang w:val="es-MX"/>
+              </w:rPr>
+              <w:t xml:space="preserve">URGENTE </w:t>
+            </w:r>
+            <w:r>
+              <w:rPr>
+                <w:noProof/>
+                <w:lang w:val="es-MX"/>
+              </w:rPr>
+              <w:t xml:space="preserve"> </w:t>
             </w:r>
             <w:r>
               <w:rPr>
@@ -328,9 +338,9 @@
               <mc:AlternateContent>
                 <mc:Choice Requires="wps">
                   <w:drawing>
-                    <wp:inline distT="0" distB="0" distL="0" distR="0" wp14:anchorId="3AD3D270" wp14:editId="6B3CD931">
-                      <wp:extent cx="504496" cy="315310"/>
-                      <wp:effectExtent l="0" t="0" r="10160" b="27940"/>
+                    <wp:inline distT="0" distB="0" distL="0" distR="0" wp14:anchorId="2512DBBB" wp14:editId="5F845C90">
+                      <wp:extent cx="323850" cy="315310"/>
+                      <wp:effectExtent l="0" t="0" r="19050" b="27940"/>
                       <wp:docPr id="6" name="Rectángulo 6"/>
                       <wp:cNvGraphicFramePr/>
                       <a:graphic xmlns:a="http://schemas.openxmlformats.org/drawingml/2006/main">
@@ -340,7 +350,7 @@
                             <wps:spPr>
                               <a:xfrm>
                                 <a:off x="0" y="0"/>
-                                <a:ext cx="504496" cy="315310"/>
+                                <a:ext cx="323850" cy="315310"/>
                               </a:xfrm>
                               <a:prstGeom prst="rect">
                                 <a:avLst/>
@@ -387,7 +397,7 @@
                 </mc:Choice>
                 <mc:Fallback>
                   <w:pict>
-                    <v:rect w14:anchorId="3AD3D270" id="Rectángulo 6" o:spid="_x0000_s1027" style="width:39.7pt;height:24.85pt;visibility:visible;mso-wrap-style:square;mso-left-percent:-10001;mso-top-percent:-10001;mso-position-horizontal:absolute;mso-position-horizontal-relative:char;mso-position-vertical:absolute;mso-position-vertical-relative:line;mso-left-percent:-10001;mso-top-percent:-10001;v-text-anchor:middle" o:gfxdata="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" fillcolor="white [3201]" strokecolor="black [3200]" strokeweight="1pt">
+                    <v:rect w14:anchorId="2512DBBB" id="Rectángulo 6" o:spid="_x0000_s1027" style="width:25.5pt;height:24.85pt;visibility:visible;mso-wrap-style:square;mso-left-percent:-10001;mso-top-percent:-10001;mso-position-horizontal:absolute;mso-position-horizontal-relative:char;mso-position-vertical:absolute;mso-position-vertical-relative:line;mso-left-percent:-10001;mso-top-percent:-10001;v-text-anchor:middle" o:gfxdata="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" fillcolor="white [3201]" strokecolor="black [3200]" strokeweight="1pt">
                       <v:textbox>
                         <w:txbxContent>
                           <w:p>
@@ -410,62 +420,136 @@
           </w:p>
           <w:p>
             <w:pPr>
+              <w:spacing w:line="360" w:lineRule="auto"/>
               <w:jc w:val="center"/>
               <w:rPr>
                 <w:rFonts w:ascii="Bodoni MT" w:hAnsi="Bodoni MT"/>
                 <w:noProof/>
-                <w:sz w:val="36"/>
-                <w:szCs w:val="36"/>
+                <w:sz w:val="28"/>
+                <w:szCs w:val="28"/>
+                <w:lang w:val="es-MX"/>
               </w:rPr>
             </w:pPr>
             <w:r>
               <w:rPr>
                 <w:rFonts w:ascii="Bodoni MT" w:hAnsi="Bodoni MT"/>
                 <w:noProof/>
-                <w:sz w:val="36"/>
-                <w:szCs w:val="36"/>
-              </w:rPr>
-              <w:t xml:space="preserve">SOLICITUD DE </w:t>
-            </w:r>
-            <w:r>
-              <w:rPr>
-                <w:rFonts w:ascii="Bodoni MT" w:hAnsi="Bodoni MT"/>
-                <w:noProof/>
-                <w:sz w:val="36"/>
-                <w:szCs w:val="36"/>
-              </w:rPr>
-              <w:t>SERVICIOS 430-2000</w:t>
+                <w:sz w:val="28"/>
+                <w:szCs w:val="28"/>
+                <w:lang w:val="es-MX"/>
+              </w:rPr>
+              <w:t>SOLICITUD DE SERVICIOS 430-2000</w:t>
             </w:r>
           </w:p>
           <w:p>
             <w:pPr>
-              <w:jc w:val="center"/>
+              <w:spacing w:after="0" w:line="276" w:lineRule="auto"/>
+              <w:jc w:val="both"/>
               <w:rPr>
                 <w:rFonts w:ascii="Bodoni MT" w:hAnsi="Bodoni MT"/>
-                <w:b/>
-                <w:bCs/>
-                <w:noProof/>
+                <w:noProof/>
+                <w:sz w:val="40"/>
+                <w:szCs w:val="40"/>
               </w:rPr>
             </w:pPr>
+            <w:r>
+              <w:rPr>
+                <w:rFonts w:ascii="Bodoni MT" w:hAnsi="Bodoni MT"/>
+                <w:b/>
+                <w:bCs/>
+                <w:noProof/>
+                <w:sz w:val="36"/>
+                <w:szCs w:val="36"/>
+              </w:rPr>
+              <w:t xml:space="preserve">   </w:t>
+            </w:r>
+            <w:r>
+              <w:rPr>
+                <w:rFonts w:ascii="Bodoni MT" w:hAnsi="Bodoni MT"/>
+                <w:noProof/>
+                <w:sz w:val="28"/>
+                <w:szCs w:val="28"/>
+              </w:rPr>
+              <w:t xml:space="preserve">NOMBRE </w:t>
+            </w:r>
+            <w:r>
+              <w:rPr>
+                <w:sz w:val="28"/>
+                <w:szCs w:val="28"/>
+              </w:rPr>
+              <w:t>&lt;firstname&gt;</w:t>
+            </w:r>
+            <w:r>
+              <w:rPr>
+                <w:sz w:val="28"/>
+                <w:szCs w:val="28"/>
+              </w:rPr>
+              <w:t xml:space="preserve"> </w:t>
+            </w:r>
+            <w:r>
+              <w:rPr>
+                <w:sz w:val="28"/>
+                <w:szCs w:val="28"/>
+              </w:rPr>
+              <w:t>&lt;secondname&gt;</w:t>
+            </w:r>
+            <w:r>
+              <w:rPr>
+                <w:sz w:val="28"/>
+                <w:szCs w:val="28"/>
+              </w:rPr>
+              <w:t xml:space="preserve"> </w:t>
+            </w:r>
+            <w:r>
+              <w:rPr>
+                <w:sz w:val="28"/>
+                <w:szCs w:val="28"/>
+              </w:rPr>
+              <w:t>&lt;name&gt;</w:t>
+            </w:r>
+            <w:r>
+              <w:rPr>
+                <w:sz w:val="28"/>
+                <w:szCs w:val="28"/>
+              </w:rPr>
+              <w:t xml:space="preserve"> </w:t>
+            </w:r>
+            <w:r>
+              <w:rPr>
+                <w:rFonts w:ascii="Bodoni MT" w:hAnsi="Bodoni MT"/>
+                <w:noProof/>
+                <w:sz w:val="28"/>
+                <w:szCs w:val="28"/>
+              </w:rPr>
+              <w:t xml:space="preserve">CEDULA </w:t>
+            </w:r>
+            <w:r>
+              <w:rPr>
+                <w:sz w:val="28"/>
+                <w:szCs w:val="28"/>
+              </w:rPr>
+              <w:t>&lt;cedula&gt;</w:t>
+            </w:r>
           </w:p>
           <w:p>
             <w:pPr>
+              <w:spacing w:after="0" w:line="276" w:lineRule="auto"/>
               <w:jc w:val="both"/>
               <w:rPr>
                 <w:rFonts w:ascii="Bodoni MT" w:hAnsi="Bodoni MT"/>
                 <w:noProof/>
-                <w:sz w:val="36"/>
-                <w:szCs w:val="36"/>
+                <w:sz w:val="28"/>
+                <w:szCs w:val="28"/>
+                <w:lang w:val="es-MX"/>
               </w:rPr>
             </w:pPr>
             <w:r>
               <w:rPr>
                 <w:rFonts w:ascii="Bodoni MT" w:hAnsi="Bodoni MT"/>
-                <w:b/>
-                <w:bCs/>
-                <w:noProof/>
-                <w:sz w:val="36"/>
-                <w:szCs w:val="36"/>
+                <w:noProof/>
+                <w:sz w:val="28"/>
+                <w:szCs w:val="28"/>
+                <w:lang w:val="es-MX"/>
               </w:rPr>
               <w:t xml:space="preserve">    </w:t>
             </w:r>
@@ -473,284 +557,97 @@
               <w:rPr>
                 <w:rFonts w:ascii="Bodoni MT" w:hAnsi="Bodoni MT"/>
                 <w:noProof/>
-                <w:sz w:val="36"/>
-                <w:szCs w:val="36"/>
-              </w:rPr>
-              <w:t>NOMBRE</w:t>
-            </w:r>
-            <w:r>
-              <w:rPr>
-                <w:rFonts w:ascii="Bodoni MT" w:hAnsi="Bodoni MT"/>
-                <w:noProof/>
-                <w:sz w:val="36"/>
-                <w:szCs w:val="36"/>
-              </w:rPr>
-              <w:t xml:space="preserve"> </w:t>
-            </w:r>
-            <w:r>
-              <w:rPr>
-                <w:sz w:val="24"/>
-                <w:szCs w:val="24"/>
-              </w:rPr>
-              <w:t>&lt;</w:t>
-            </w:r>
-            <w:proofErr w:type="spellStart"/>
-            <w:r>
-              <w:rPr>
-                <w:sz w:val="24"/>
-                <w:szCs w:val="24"/>
-              </w:rPr>
-              <w:t>firstname</w:t>
-            </w:r>
-            <w:proofErr w:type="spellEnd"/>
-            <w:r>
-              <w:rPr>
-                <w:sz w:val="24"/>
-                <w:szCs w:val="24"/>
-              </w:rPr>
-              <w:t>&gt; &lt;</w:t>
-            </w:r>
-            <w:proofErr w:type="spellStart"/>
-            <w:r>
-              <w:rPr>
-                <w:sz w:val="24"/>
-                <w:szCs w:val="24"/>
-              </w:rPr>
-              <w:t>secondname</w:t>
-            </w:r>
-            <w:proofErr w:type="spellEnd"/>
-            <w:r>
-              <w:rPr>
-                <w:sz w:val="24"/>
-                <w:szCs w:val="24"/>
-              </w:rPr>
-              <w:t>&gt; &lt;</w:t>
-            </w:r>
-            <w:proofErr w:type="spellStart"/>
-            <w:r>
-              <w:rPr>
-                <w:sz w:val="24"/>
-                <w:szCs w:val="24"/>
-              </w:rPr>
-              <w:t>name</w:t>
-            </w:r>
-            <w:proofErr w:type="spellEnd"/>
-            <w:r>
-              <w:rPr>
-                <w:sz w:val="24"/>
-                <w:szCs w:val="24"/>
-              </w:rPr>
-              <w:t xml:space="preserve">&gt; </w:t>
-            </w:r>
-            <w:r>
-              <w:rPr>
-                <w:rFonts w:ascii="Bodoni MT" w:hAnsi="Bodoni MT"/>
-                <w:noProof/>
-                <w:sz w:val="36"/>
-                <w:szCs w:val="36"/>
-              </w:rPr>
-              <w:t>CEDULA</w:t>
-            </w:r>
-            <w:r>
-              <w:rPr>
-                <w:rFonts w:ascii="Bodoni MT" w:hAnsi="Bodoni MT"/>
-                <w:noProof/>
-                <w:sz w:val="36"/>
-                <w:szCs w:val="36"/>
-              </w:rPr>
-              <w:t xml:space="preserve"> </w:t>
-            </w:r>
-            <w:r>
-              <w:rPr>
-                <w:sz w:val="24"/>
-                <w:szCs w:val="24"/>
-              </w:rPr>
-              <w:t>&lt;cedula&gt;</w:t>
+                <w:sz w:val="28"/>
+                <w:szCs w:val="28"/>
+                <w:lang w:val="es-MX"/>
+              </w:rPr>
+              <w:t xml:space="preserve">PARA SER ATENDIDO POR </w:t>
+            </w:r>
+            <w:r>
+              <w:rPr>
+                <w:sz w:val="28"/>
+                <w:szCs w:val="28"/>
+                <w:lang w:val="es-MX"/>
+              </w:rPr>
+              <w:t>&lt;servicio1&gt;</w:t>
             </w:r>
           </w:p>
           <w:p>
             <w:pPr>
+              <w:spacing w:after="0" w:line="276" w:lineRule="auto"/>
               <w:jc w:val="both"/>
               <w:rPr>
                 <w:rFonts w:ascii="Bodoni MT" w:hAnsi="Bodoni MT"/>
                 <w:noProof/>
-                <w:sz w:val="36"/>
-                <w:szCs w:val="36"/>
+                <w:sz w:val="28"/>
+                <w:szCs w:val="28"/>
+                <w:lang w:val="es-MX"/>
               </w:rPr>
             </w:pPr>
             <w:r>
               <w:rPr>
                 <w:rFonts w:ascii="Bodoni MT" w:hAnsi="Bodoni MT"/>
                 <w:noProof/>
-                <w:sz w:val="36"/>
-                <w:szCs w:val="36"/>
-              </w:rPr>
-              <w:t xml:space="preserve">    </w:t>
-            </w:r>
-            <w:r>
-              <w:rPr>
-                <w:rFonts w:ascii="Bodoni MT" w:hAnsi="Bodoni MT"/>
-                <w:noProof/>
-                <w:sz w:val="36"/>
-                <w:szCs w:val="36"/>
-              </w:rPr>
-              <w:t>PARA SER ATENDIDO</w:t>
-            </w:r>
-            <w:r>
-              <w:rPr>
-                <w:rFonts w:ascii="Bodoni MT" w:hAnsi="Bodoni MT"/>
-                <w:noProof/>
-                <w:sz w:val="36"/>
-                <w:szCs w:val="36"/>
+                <w:sz w:val="28"/>
+                <w:szCs w:val="28"/>
+                <w:lang w:val="es-MX"/>
+              </w:rPr>
+              <w:t xml:space="preserve">    ENVIADO POR </w:t>
+            </w:r>
+            <w:r>
+              <w:rPr>
+                <w:noProof/>
+                <w:sz w:val="18"/>
+                <w:szCs w:val="18"/>
+                <w:lang w:val="es-MX"/>
               </w:rPr>
               <w:t xml:space="preserve"> </w:t>
             </w:r>
             <w:r>
               <w:rPr>
-                <w:rFonts w:ascii="Bodoni MT" w:hAnsi="Bodoni MT"/>
-                <w:noProof/>
-                <w:sz w:val="36"/>
-                <w:szCs w:val="36"/>
-              </w:rPr>
-              <w:t>POR</w:t>
-            </w:r>
-            <w:r>
-              <w:rPr>
-                <w:rFonts w:ascii="Bodoni MT" w:hAnsi="Bodoni MT"/>
-                <w:noProof/>
-                <w:sz w:val="36"/>
-                <w:szCs w:val="36"/>
-              </w:rPr>
-              <w:t xml:space="preserve"> </w:t>
-            </w:r>
-            <w:r>
-              <w:rPr>
-                <w:sz w:val="24"/>
-                <w:szCs w:val="24"/>
-              </w:rPr>
-              <w:t>&lt;</w:t>
-            </w:r>
-            <w:r>
-              <w:rPr>
-                <w:sz w:val="24"/>
-                <w:szCs w:val="24"/>
-              </w:rPr>
-              <w:t>servicio</w:t>
-            </w:r>
-            <w:r>
-              <w:rPr>
-                <w:sz w:val="24"/>
-                <w:szCs w:val="24"/>
-              </w:rPr>
-              <w:t>&gt;</w:t>
+                <w:noProof/>
+                <w:sz w:val="28"/>
+                <w:szCs w:val="28"/>
+                <w:lang w:val="es-MX"/>
+              </w:rPr>
+              <w:t>UNIDAD DE TRASPLANTES, PROTOCOLO TRASPLANTE RENAL</w:t>
             </w:r>
           </w:p>
           <w:p>
             <w:pPr>
+              <w:spacing w:after="0" w:line="276" w:lineRule="auto"/>
               <w:jc w:val="both"/>
               <w:rPr>
+                <w:noProof/>
+                <w:sz w:val="28"/>
+                <w:szCs w:val="28"/>
+              </w:rPr>
+            </w:pPr>
+            <w:r>
+              <w:rPr>
                 <w:rFonts w:ascii="Bodoni MT" w:hAnsi="Bodoni MT"/>
                 <w:noProof/>
-                <w:sz w:val="36"/>
-                <w:szCs w:val="36"/>
-              </w:rPr>
-            </w:pPr>
+                <w:sz w:val="28"/>
+                <w:szCs w:val="28"/>
+                <w:lang w:val="es-MX"/>
+              </w:rPr>
+              <w:t xml:space="preserve">    </w:t>
+            </w:r>
             <w:r>
               <w:rPr>
                 <w:rFonts w:ascii="Bodoni MT" w:hAnsi="Bodoni MT"/>
                 <w:noProof/>
-                <w:sz w:val="36"/>
-                <w:szCs w:val="36"/>
-              </w:rPr>
-              <w:t xml:space="preserve">    </w:t>
-            </w:r>
-            <w:r>
-              <w:rPr>
-                <w:rFonts w:ascii="Bodoni MT" w:hAnsi="Bodoni MT"/>
-                <w:noProof/>
-                <w:sz w:val="36"/>
-                <w:szCs w:val="36"/>
-              </w:rPr>
-              <w:t>ENVIADO POR</w:t>
-            </w:r>
-            <w:r>
-              <w:rPr>
-                <w:rFonts w:ascii="Bodoni MT" w:hAnsi="Bodoni MT"/>
-                <w:noProof/>
-                <w:sz w:val="36"/>
-                <w:szCs w:val="36"/>
-              </w:rPr>
-              <w:t xml:space="preserve"> </w:t>
-            </w:r>
-            <w:r>
-              <w:rPr>
-                <w:noProof/>
-              </w:rPr>
-              <w:t xml:space="preserve"> </w:t>
-            </w:r>
-            <w:r>
-              <w:rPr>
-                <w:noProof/>
-              </w:rPr>
-              <w:t>UNIDAD DE TRASPLANTES, PROTOCOLO TRASPLANTE RENAL</w:t>
-            </w:r>
-          </w:p>
-          <w:p>
-            <w:pPr>
-              <w:jc w:val="both"/>
-              <w:rPr>
-                <w:noProof/>
-                <w:sz w:val="36"/>
-                <w:szCs w:val="36"/>
-              </w:rPr>
-            </w:pPr>
-            <w:r>
-              <w:rPr>
-                <w:rFonts w:ascii="Bodoni MT" w:hAnsi="Bodoni MT"/>
-                <w:noProof/>
-                <w:sz w:val="36"/>
-                <w:szCs w:val="36"/>
-              </w:rPr>
-              <w:t xml:space="preserve">    </w:t>
-            </w:r>
-            <w:r>
-              <w:rPr>
-                <w:rFonts w:ascii="Bodoni MT" w:hAnsi="Bodoni MT"/>
-                <w:noProof/>
-                <w:sz w:val="36"/>
-                <w:szCs w:val="36"/>
-              </w:rPr>
-              <w:t>FECHA</w:t>
-            </w:r>
-            <w:r>
-              <w:rPr>
-                <w:rFonts w:ascii="Bodoni MT" w:hAnsi="Bodoni MT"/>
-                <w:noProof/>
-                <w:sz w:val="36"/>
-                <w:szCs w:val="36"/>
-              </w:rPr>
-              <w:t xml:space="preserve"> </w:t>
-            </w:r>
-            <w:r>
-              <w:rPr>
-                <w:sz w:val="24"/>
-                <w:szCs w:val="24"/>
-              </w:rPr>
-              <w:t>&lt;</w:t>
-            </w:r>
-            <w:r>
-              <w:rPr>
-                <w:sz w:val="24"/>
-                <w:szCs w:val="24"/>
-              </w:rPr>
-              <w:t>date</w:t>
-            </w:r>
-            <w:r>
-              <w:rPr>
-                <w:sz w:val="24"/>
-                <w:szCs w:val="24"/>
-              </w:rPr>
-              <w:t>&gt;</w:t>
+                <w:sz w:val="28"/>
+                <w:szCs w:val="28"/>
+              </w:rPr>
+              <w:t xml:space="preserve">FECHA </w:t>
+            </w:r>
+            <w:r>
+              <w:rPr>
+                <w:sz w:val="28"/>
+                <w:szCs w:val="28"/>
+              </w:rPr>
+              <w:t>&lt;date&gt;</w:t>
             </w:r>
           </w:p>
           <w:p>
@@ -764,6 +661,8 @@
                 <w:b/>
                 <w:bCs/>
                 <w:noProof/>
+                <w:sz w:val="16"/>
+                <w:szCs w:val="16"/>
               </w:rPr>
             </w:pPr>
             <w:r>
@@ -771,6 +670,8 @@
                 <w:b/>
                 <w:bCs/>
                 <w:noProof/>
+                <w:sz w:val="16"/>
+                <w:szCs w:val="16"/>
               </w:rPr>
               <w:t>Esta socilitud sera para uso interno de las unidades medicas.</w:t>
             </w:r>
@@ -786,6 +687,8 @@
                 <w:b/>
                 <w:bCs/>
                 <w:noProof/>
+                <w:sz w:val="16"/>
+                <w:szCs w:val="16"/>
               </w:rPr>
             </w:pPr>
             <w:r>
@@ -793,6 +696,8 @@
                 <w:b/>
                 <w:bCs/>
                 <w:noProof/>
+                <w:sz w:val="16"/>
+                <w:szCs w:val="16"/>
               </w:rPr>
               <w:t>Se empleara para solicitar consultas a diferentes servicios o para las actividades relacionadas con las campañas de medicina preventiva.</w:t>
             </w:r>
@@ -808,6 +713,8 @@
                 <w:b/>
                 <w:bCs/>
                 <w:noProof/>
+                <w:sz w:val="16"/>
+                <w:szCs w:val="16"/>
               </w:rPr>
             </w:pPr>
             <w:r>
@@ -815,6 +722,8 @@
                 <w:b/>
                 <w:bCs/>
                 <w:noProof/>
+                <w:sz w:val="16"/>
+                <w:szCs w:val="16"/>
               </w:rPr>
               <w:t>El medico del servicio consultado consignara la informacion: en la hoja para notas medicas 4-30-128 o en la hoja de actividades de medicina. Según sea el caso.</w:t>
             </w:r>
@@ -830,6 +739,8 @@
                 <w:b/>
                 <w:bCs/>
                 <w:noProof/>
+                <w:sz w:val="16"/>
+                <w:szCs w:val="16"/>
               </w:rPr>
             </w:pPr>
             <w:r>
@@ -837,6 +748,8 @@
                 <w:b/>
                 <w:bCs/>
                 <w:noProof/>
+                <w:sz w:val="16"/>
+                <w:szCs w:val="16"/>
               </w:rPr>
               <w:t>No debera anexarse al expediente.</w:t>
             </w:r>
@@ -852,6 +765,8 @@
                 <w:b/>
                 <w:bCs/>
                 <w:noProof/>
+                <w:sz w:val="16"/>
+                <w:szCs w:val="16"/>
               </w:rPr>
             </w:pPr>
             <w:r>
@@ -859,6 +774,8 @@
                 <w:b/>
                 <w:bCs/>
                 <w:noProof/>
+                <w:sz w:val="16"/>
+                <w:szCs w:val="16"/>
               </w:rPr>
               <w:t>Debera destruirse una vez que haya cumplido su objetivo.</w:t>
             </w:r>
@@ -866,7 +783,6 @@
           <w:p>
             <w:pPr>
               <w:ind w:left="360"/>
-              <w:jc w:val="right"/>
               <w:rPr>
                 <w:b/>
                 <w:bCs/>
@@ -878,25 +794,41 @@
                 <w:b/>
                 <w:bCs/>
                 <w:noProof/>
+                <w:sz w:val="16"/>
+                <w:szCs w:val="16"/>
+                <w:lang w:val="es-MX"/>
+              </w:rPr>
+              <w:t xml:space="preserve">                                                                                                                                                                                                                                                      </w:t>
+            </w:r>
+            <w:r>
+              <w:rPr>
+                <w:b/>
+                <w:bCs/>
+                <w:noProof/>
+                <w:sz w:val="16"/>
+                <w:szCs w:val="16"/>
               </w:rPr>
               <w:t>|FORMA 4-30-200</w:t>
             </w:r>
           </w:p>
         </w:tc>
       </w:tr>
+      <w:bookmarkEnd w:id="0"/>
     </w:tbl>
     <w:p>
       <w:pPr>
-        <w:rPr>
-          <w:sz w:val="24"/>
-          <w:szCs w:val="24"/>
-        </w:rPr>
+        <w:spacing w:after="0"/>
+      </w:pPr>
+    </w:p>
+    <w:p>
+      <w:pPr>
+        <w:spacing w:after="0"/>
       </w:pPr>
     </w:p>
     <w:sectPr>
-      <w:pgSz w:w="15840" w:h="12240" w:orient="landscape"/>
-      <w:pgMar w:top="1440" w:right="1440" w:bottom="1440" w:left="1440" w:header="708" w:footer="708" w:gutter="0"/>
-      <w:cols w:space="708"/>
+      <w:pgSz w:w="12240" w:h="15840" w:code="1"/>
+      <w:pgMar w:top="1170" w:right="1170" w:bottom="900" w:left="720" w:header="706" w:footer="706" w:gutter="0"/>
+      <w:cols w:space="720"/>
       <w:docGrid w:linePitch="360"/>
     </w:sectPr>
   </w:body>
@@ -915,7 +847,7 @@
       <w:lvlText w:val="%1)"/>
       <w:lvlJc w:val="left"/>
       <w:pPr>
-        <w:ind w:left="1260" w:hanging="360"/>
+        <w:ind w:left="1170" w:hanging="360"/>
       </w:pPr>
       <w:rPr>
         <w:rFonts w:hint="default"/>
@@ -994,8 +926,192 @@
       </w:pPr>
     </w:lvl>
   </w:abstractNum>
+  <w:abstractNum w:abstractNumId="1" w15:restartNumberingAfterBreak="0">
+    <w:nsid w:val="10FB2507"/>
+    <w:multiLevelType w:val="hybridMultilevel"/>
+    <w:tmpl w:val="5C58F280"/>
+    <w:lvl w:ilvl="0" w:tplc="04090017">
+      <w:start w:val="1"/>
+      <w:numFmt w:val="lowerLetter"/>
+      <w:lvlText w:val="%1)"/>
+      <w:lvlJc w:val="left"/>
+      <w:pPr>
+        <w:ind w:left="1170" w:hanging="360"/>
+      </w:pPr>
+      <w:rPr>
+        <w:rFonts w:hint="default"/>
+      </w:rPr>
+    </w:lvl>
+    <w:lvl w:ilvl="1" w:tplc="04090019" w:tentative="1">
+      <w:start w:val="1"/>
+      <w:numFmt w:val="lowerLetter"/>
+      <w:lvlText w:val="%2."/>
+      <w:lvlJc w:val="left"/>
+      <w:pPr>
+        <w:ind w:left="1440" w:hanging="360"/>
+      </w:pPr>
+    </w:lvl>
+    <w:lvl w:ilvl="2" w:tplc="0409001B" w:tentative="1">
+      <w:start w:val="1"/>
+      <w:numFmt w:val="lowerRoman"/>
+      <w:lvlText w:val="%3."/>
+      <w:lvlJc w:val="right"/>
+      <w:pPr>
+        <w:ind w:left="2160" w:hanging="180"/>
+      </w:pPr>
+    </w:lvl>
+    <w:lvl w:ilvl="3" w:tplc="0409000F" w:tentative="1">
+      <w:start w:val="1"/>
+      <w:numFmt w:val="decimal"/>
+      <w:lvlText w:val="%4."/>
+      <w:lvlJc w:val="left"/>
+      <w:pPr>
+        <w:ind w:left="2880" w:hanging="360"/>
+      </w:pPr>
+    </w:lvl>
+    <w:lvl w:ilvl="4" w:tplc="04090019" w:tentative="1">
+      <w:start w:val="1"/>
+      <w:numFmt w:val="lowerLetter"/>
+      <w:lvlText w:val="%5."/>
+      <w:lvlJc w:val="left"/>
+      <w:pPr>
+        <w:ind w:left="3600" w:hanging="360"/>
+      </w:pPr>
+    </w:lvl>
+    <w:lvl w:ilvl="5" w:tplc="0409001B" w:tentative="1">
+      <w:start w:val="1"/>
+      <w:numFmt w:val="lowerRoman"/>
+      <w:lvlText w:val="%6."/>
+      <w:lvlJc w:val="right"/>
+      <w:pPr>
+        <w:ind w:left="4320" w:hanging="180"/>
+      </w:pPr>
+    </w:lvl>
+    <w:lvl w:ilvl="6" w:tplc="0409000F" w:tentative="1">
+      <w:start w:val="1"/>
+      <w:numFmt w:val="decimal"/>
+      <w:lvlText w:val="%7."/>
+      <w:lvlJc w:val="left"/>
+      <w:pPr>
+        <w:ind w:left="5040" w:hanging="360"/>
+      </w:pPr>
+    </w:lvl>
+    <w:lvl w:ilvl="7" w:tplc="04090019" w:tentative="1">
+      <w:start w:val="1"/>
+      <w:numFmt w:val="lowerLetter"/>
+      <w:lvlText w:val="%8."/>
+      <w:lvlJc w:val="left"/>
+      <w:pPr>
+        <w:ind w:left="5760" w:hanging="360"/>
+      </w:pPr>
+    </w:lvl>
+    <w:lvl w:ilvl="8" w:tplc="0409001B" w:tentative="1">
+      <w:start w:val="1"/>
+      <w:numFmt w:val="lowerRoman"/>
+      <w:lvlText w:val="%9."/>
+      <w:lvlJc w:val="right"/>
+      <w:pPr>
+        <w:ind w:left="6480" w:hanging="180"/>
+      </w:pPr>
+    </w:lvl>
+  </w:abstractNum>
+  <w:abstractNum w:abstractNumId="2" w15:restartNumberingAfterBreak="0">
+    <w:nsid w:val="1940508E"/>
+    <w:multiLevelType w:val="hybridMultilevel"/>
+    <w:tmpl w:val="5C58F280"/>
+    <w:lvl w:ilvl="0" w:tplc="04090017">
+      <w:start w:val="1"/>
+      <w:numFmt w:val="lowerLetter"/>
+      <w:lvlText w:val="%1)"/>
+      <w:lvlJc w:val="left"/>
+      <w:pPr>
+        <w:ind w:left="1170" w:hanging="360"/>
+      </w:pPr>
+      <w:rPr>
+        <w:rFonts w:hint="default"/>
+      </w:rPr>
+    </w:lvl>
+    <w:lvl w:ilvl="1" w:tplc="04090019" w:tentative="1">
+      <w:start w:val="1"/>
+      <w:numFmt w:val="lowerLetter"/>
+      <w:lvlText w:val="%2."/>
+      <w:lvlJc w:val="left"/>
+      <w:pPr>
+        <w:ind w:left="1440" w:hanging="360"/>
+      </w:pPr>
+    </w:lvl>
+    <w:lvl w:ilvl="2" w:tplc="0409001B" w:tentative="1">
+      <w:start w:val="1"/>
+      <w:numFmt w:val="lowerRoman"/>
+      <w:lvlText w:val="%3."/>
+      <w:lvlJc w:val="right"/>
+      <w:pPr>
+        <w:ind w:left="2160" w:hanging="180"/>
+      </w:pPr>
+    </w:lvl>
+    <w:lvl w:ilvl="3" w:tplc="0409000F" w:tentative="1">
+      <w:start w:val="1"/>
+      <w:numFmt w:val="decimal"/>
+      <w:lvlText w:val="%4."/>
+      <w:lvlJc w:val="left"/>
+      <w:pPr>
+        <w:ind w:left="2880" w:hanging="360"/>
+      </w:pPr>
+    </w:lvl>
+    <w:lvl w:ilvl="4" w:tplc="04090019" w:tentative="1">
+      <w:start w:val="1"/>
+      <w:numFmt w:val="lowerLetter"/>
+      <w:lvlText w:val="%5."/>
+      <w:lvlJc w:val="left"/>
+      <w:pPr>
+        <w:ind w:left="3600" w:hanging="360"/>
+      </w:pPr>
+    </w:lvl>
+    <w:lvl w:ilvl="5" w:tplc="0409001B" w:tentative="1">
+      <w:start w:val="1"/>
+      <w:numFmt w:val="lowerRoman"/>
+      <w:lvlText w:val="%6."/>
+      <w:lvlJc w:val="right"/>
+      <w:pPr>
+        <w:ind w:left="4320" w:hanging="180"/>
+      </w:pPr>
+    </w:lvl>
+    <w:lvl w:ilvl="6" w:tplc="0409000F" w:tentative="1">
+      <w:start w:val="1"/>
+      <w:numFmt w:val="decimal"/>
+      <w:lvlText w:val="%7."/>
+      <w:lvlJc w:val="left"/>
+      <w:pPr>
+        <w:ind w:left="5040" w:hanging="360"/>
+      </w:pPr>
+    </w:lvl>
+    <w:lvl w:ilvl="7" w:tplc="04090019" w:tentative="1">
+      <w:start w:val="1"/>
+      <w:numFmt w:val="lowerLetter"/>
+      <w:lvlText w:val="%8."/>
+      <w:lvlJc w:val="left"/>
+      <w:pPr>
+        <w:ind w:left="5760" w:hanging="360"/>
+      </w:pPr>
+    </w:lvl>
+    <w:lvl w:ilvl="8" w:tplc="0409001B" w:tentative="1">
+      <w:start w:val="1"/>
+      <w:numFmt w:val="lowerRoman"/>
+      <w:lvlText w:val="%9."/>
+      <w:lvlJc w:val="right"/>
+      <w:pPr>
+        <w:ind w:left="6480" w:hanging="180"/>
+      </w:pPr>
+    </w:lvl>
+  </w:abstractNum>
   <w:num w:numId="1">
     <w:abstractNumId w:val="0"/>
+  </w:num>
+  <w:num w:numId="2">
+    <w:abstractNumId w:val="1"/>
+  </w:num>
+  <w:num w:numId="3">
+    <w:abstractNumId w:val="2"/>
   </w:num>
 </w:numbering>
 </file>
@@ -1008,7 +1124,7 @@
         <w:rFonts w:asciiTheme="minorHAnsi" w:eastAsiaTheme="minorHAnsi" w:hAnsiTheme="minorHAnsi" w:cstheme="minorBidi"/>
         <w:sz w:val="22"/>
         <w:szCs w:val="22"/>
-        <w:lang w:val="es-MX" w:eastAsia="en-US" w:bidi="ar-SA"/>
+        <w:lang w:val="en-US" w:eastAsia="en-US" w:bidi="ar-SA"/>
       </w:rPr>
     </w:rPrDefault>
     <w:pPrDefault>
@@ -1426,35 +1542,19 @@
     <w:semiHidden/>
     <w:unhideWhenUsed/>
   </w:style>
-  <w:style w:type="table" w:styleId="Tablaconcuadrcula">
-    <w:name w:val="Table Grid"/>
-    <w:basedOn w:val="Tablanormal"/>
-    <w:uiPriority w:val="39"/>
-    <w:rsid w:val="00EA3D72"/>
-    <w:pPr>
-      <w:spacing w:after="0" w:line="240" w:lineRule="auto"/>
-    </w:pPr>
-    <w:tblPr>
-      <w:tblBorders>
-        <w:top w:val="single" w:sz="4" w:space="0" w:color="auto"/>
-        <w:left w:val="single" w:sz="4" w:space="0" w:color="auto"/>
-        <w:bottom w:val="single" w:sz="4" w:space="0" w:color="auto"/>
-        <w:right w:val="single" w:sz="4" w:space="0" w:color="auto"/>
-        <w:insideH w:val="single" w:sz="4" w:space="0" w:color="auto"/>
-        <w:insideV w:val="single" w:sz="4" w:space="0" w:color="auto"/>
-      </w:tblBorders>
-    </w:tblPr>
-  </w:style>
   <w:style w:type="paragraph" w:styleId="Prrafodelista">
     <w:name w:val="List Paragraph"/>
     <w:basedOn w:val="Normal"/>
     <w:uiPriority w:val="34"/>
     <w:qFormat/>
-    <w:rsid w:val="003D5F01"/>
+    <w:rsid w:val="00591F71"/>
     <w:pPr>
       <w:ind w:left="720"/>
       <w:contextualSpacing/>
     </w:pPr>
+    <w:rPr>
+      <w:lang w:val="es-MX"/>
+    </w:rPr>
   </w:style>
 </w:styles>
 </file>
@@ -1535,6 +1635,23 @@
         <a:font script="Viet" typeface="Times New Roman"/>
         <a:font script="Uigh" typeface="Microsoft Uighur"/>
         <a:font script="Geor" typeface="Sylfaen"/>
+        <a:font script="Armn" typeface="Arial"/>
+        <a:font script="Bugi" typeface="Leelawadee UI"/>
+        <a:font script="Bopo" typeface="Microsoft JhengHei"/>
+        <a:font script="Java" typeface="Javanese Text"/>
+        <a:font script="Lisu" typeface="Segoe UI"/>
+        <a:font script="Mymr" typeface="Myanmar Text"/>
+        <a:font script="Nkoo" typeface="Ebrima"/>
+        <a:font script="Olck" typeface="Nirmala UI"/>
+        <a:font script="Osma" typeface="Ebrima"/>
+        <a:font script="Phag" typeface="Phagspa"/>
+        <a:font script="Syrn" typeface="Estrangelo Edessa"/>
+        <a:font script="Syrj" typeface="Estrangelo Edessa"/>
+        <a:font script="Syre" typeface="Estrangelo Edessa"/>
+        <a:font script="Sora" typeface="Nirmala UI"/>
+        <a:font script="Tale" typeface="Microsoft Tai Le"/>
+        <a:font script="Talu" typeface="Microsoft New Tai Lue"/>
+        <a:font script="Tfng" typeface="Ebrima"/>
       </a:majorFont>
       <a:minorFont>
         <a:latin typeface="Calibri" panose="020F0502020204030204"/>
@@ -1570,6 +1687,23 @@
         <a:font script="Viet" typeface="Arial"/>
         <a:font script="Uigh" typeface="Microsoft Uighur"/>
         <a:font script="Geor" typeface="Sylfaen"/>
+        <a:font script="Armn" typeface="Arial"/>
+        <a:font script="Bugi" typeface="Leelawadee UI"/>
+        <a:font script="Bopo" typeface="Microsoft JhengHei"/>
+        <a:font script="Java" typeface="Javanese Text"/>
+        <a:font script="Lisu" typeface="Segoe UI"/>
+        <a:font script="Mymr" typeface="Myanmar Text"/>
+        <a:font script="Nkoo" typeface="Ebrima"/>
+        <a:font script="Olck" typeface="Nirmala UI"/>
+        <a:font script="Osma" typeface="Ebrima"/>
+        <a:font script="Phag" typeface="Phagspa"/>
+        <a:font script="Syrn" typeface="Estrangelo Edessa"/>
+        <a:font script="Syrj" typeface="Estrangelo Edessa"/>
+        <a:font script="Syre" typeface="Estrangelo Edessa"/>
+        <a:font script="Sora" typeface="Nirmala UI"/>
+        <a:font script="Tale" typeface="Microsoft Tai Le"/>
+        <a:font script="Talu" typeface="Microsoft New Tai Lue"/>
+        <a:font script="Tfng" typeface="Ebrima"/>
       </a:minorFont>
     </a:fontScheme>
     <a:fmtScheme name="Office">

</xml_diff>